<commit_message>
update calcs to exclude reflector
</commit_message>
<xml_diff>
--- a/Test DLL TomsRotaryCipher1/True security of TomsRotaryCipher during a bruteforce attack.docx
+++ b/Test DLL TomsRotaryCipher1/True security of TomsRotaryCipher during a bruteforce attack.docx
@@ -90,14 +90,7 @@
           <w:strike/>
           <w:kern w:val="24"/>
         </w:rPr>
-        <w:t xml:space="preserve"> </w:t>
-      </w:r>
-      <w:r>
-        <w:rPr>
-          <w:strike/>
-          <w:kern w:val="24"/>
-        </w:rPr>
-        <w:t>// 4 bytes</w:t>
+        <w:t xml:space="preserve"> // 4 bytes</w:t>
       </w:r>
     </w:p>
     <w:p>
@@ -121,14 +114,7 @@
           <w:strike/>
           <w:kern w:val="24"/>
         </w:rPr>
-        <w:t xml:space="preserve"> </w:t>
-      </w:r>
-      <w:r>
-        <w:rPr>
-          <w:strike/>
-          <w:kern w:val="24"/>
-        </w:rPr>
-        <w:t>// 4 bytes</w:t>
+        <w:t xml:space="preserve"> // 4 bytes</w:t>
       </w:r>
     </w:p>
     <w:p>
@@ -138,10 +124,7 @@
       </w:r>
       <w:proofErr w:type="spellEnd"/>
       <w:r>
-        <w:t xml:space="preserve"> </w:t>
-      </w:r>
-      <w:r>
-        <w:t>// 4 bytes</w:t>
+        <w:t xml:space="preserve"> // 4 bytes</w:t>
       </w:r>
     </w:p>
     <w:p>
@@ -151,10 +134,7 @@
       </w:r>
       <w:proofErr w:type="spellEnd"/>
       <w:r>
-        <w:t xml:space="preserve"> </w:t>
-      </w:r>
-      <w:r>
-        <w:t>// 4 bytes</w:t>
+        <w:t xml:space="preserve"> // 4 bytes</w:t>
       </w:r>
     </w:p>
     <w:p>
@@ -164,13 +144,7 @@
       </w:r>
       <w:proofErr w:type="spellEnd"/>
       <w:r>
-        <w:t xml:space="preserve"> // </w:t>
-      </w:r>
-      <w:r>
-        <w:t>4 bytes</w:t>
-      </w:r>
-      <w:r>
-        <w:t xml:space="preserve"> * number of total rotors</w:t>
+        <w:t xml:space="preserve"> // 4 bytes * number of total rotors</w:t>
       </w:r>
     </w:p>
     <w:p>
@@ -199,16 +173,10 @@
         </w:rPr>
       </w:pPr>
       <w:r>
-        <w:t>Let’s</w:t>
-      </w:r>
-      <w:r>
-        <w:t xml:space="preserve"> omit the use of </w:t>
-      </w:r>
-      <w:r>
-        <w:t>XOR seed scrambling</w:t>
-      </w:r>
-      <w:r>
-        <w:t xml:space="preserve"> and </w:t>
+        <w:t xml:space="preserve">Let’s omit the use of </w:t>
+      </w:r>
+      <w:r>
+        <w:t xml:space="preserve">XOR seed scrambling and </w:t>
       </w:r>
       <w:r>
         <w:t xml:space="preserve">the </w:t>
@@ -219,10 +187,7 @@
       </w:r>
       <w:proofErr w:type="spellEnd"/>
       <w:r>
-        <w:t xml:space="preserve"> </w:t>
-      </w:r>
-      <w:r>
-        <w:t xml:space="preserve">(for </w:t>
+        <w:t xml:space="preserve"> (for </w:t>
       </w:r>
       <w:proofErr w:type="spellStart"/>
       <w:r>
@@ -230,40 +195,46 @@
       </w:r>
       <w:proofErr w:type="spellEnd"/>
       <w:r>
-        <w:t xml:space="preserve"> skipping) </w:t>
-      </w:r>
-      <w:r>
-        <w:t xml:space="preserve">to optimize security and maximize the user of rotors. </w:t>
-      </w:r>
-      <w:r>
-        <w:t xml:space="preserve">We will assume 3 moving cipher rotors, which means 5 rotors in total which includes plug board and reflector. </w:t>
-      </w:r>
-      <w:r>
-        <w:t xml:space="preserve">This means we will </w:t>
-      </w:r>
-      <w:r>
-        <w:t>have a 4(</w:t>
+        <w:t xml:space="preserve"> skipping) to optimize security and maximize the user of rotors. We will assume 3 moving cipher rotors, which means 5 rotors in total which includes plug board and reflector. </w:t>
+      </w:r>
+      <w:r>
+        <w:t xml:space="preserve">Since the reflector reduces the message space by 1 byte, we will leave this out, which leaves a total of 4 rotors. </w:t>
+      </w:r>
+      <w:r>
+        <w:t>This means we will have a 4(</w:t>
       </w:r>
       <w:r>
         <w:t>2</w:t>
       </w:r>
       <w:r>
-        <w:t>) + 4(5) = 4(</w:t>
-      </w:r>
-      <w:r>
-        <w:t>7</w:t>
+        <w:t>) + 4(</w:t>
+      </w:r>
+      <w:r>
+        <w:t>3 + 1</w:t>
+      </w:r>
+      <w:r>
+        <w:t>) = 4(</w:t>
+      </w:r>
+      <w:r>
+        <w:t>6</w:t>
       </w:r>
       <w:r>
         <w:t xml:space="preserve">) = </w:t>
       </w:r>
       <w:r>
-        <w:t>28-byte</w:t>
+        <w:t>2</w:t>
+      </w:r>
+      <w:r>
+        <w:t>4</w:t>
+      </w:r>
+      <w:r>
+        <w:t>-byte</w:t>
       </w:r>
       <w:r>
         <w:t xml:space="preserve"> key. Only 1 number out of 2,147,483,648 possible numbers for each key will be correct, and there are </w:t>
       </w:r>
       <w:r>
-        <w:t>7</w:t>
+        <w:t>6</w:t>
       </w:r>
       <w:r>
         <w:t xml:space="preserve"> such keys. </w:t>
@@ -275,34 +246,31 @@
         <w:t xml:space="preserve"> have 2,147,483,648 ^ </w:t>
       </w:r>
       <w:r>
-        <w:t>7</w:t>
+        <w:t>6</w:t>
       </w:r>
       <w:r>
         <w:t xml:space="preserve"> = </w:t>
       </w:r>
       <w:r>
-        <w:t>2</w:t>
+        <w:t>9</w:t>
       </w:r>
       <w:r>
         <w:t>.</w:t>
       </w:r>
       <w:r>
-        <w:t>1062</w:t>
+        <w:t>808</w:t>
       </w:r>
       <w:r>
         <w:t xml:space="preserve"> E </w:t>
       </w:r>
       <w:r>
-        <w:t>65</w:t>
-      </w:r>
-      <w:r>
-        <w:t xml:space="preserve"> possible combinations of numbers. </w:t>
-      </w:r>
-      <w:r>
-        <w:t>It’s</w:t>
-      </w:r>
-      <w:r>
-        <w:t xml:space="preserve"> all or nothing. </w:t>
+        <w:t>5</w:t>
+      </w:r>
+      <w:r>
+        <w:t>5</w:t>
+      </w:r>
+      <w:r>
+        <w:t xml:space="preserve"> possible combinations of numbers. It’s all or nothing. </w:t>
       </w:r>
     </w:p>
     <w:p>
@@ -323,7 +291,7 @@
         <w:t xml:space="preserve">=  </w:t>
       </w:r>
       <w:r>
-        <w:t>2.1062 E 65</w:t>
+        <w:t>9.808 E 55</w:t>
       </w:r>
       <w:r>
         <w:t xml:space="preserve"> </w:t>
@@ -465,13 +433,13 @@
         <w:t xml:space="preserve"> Strength  = log10( </w:t>
       </w:r>
       <w:r>
-        <w:t>2.1062 E 65</w:t>
+        <w:t>9.808 E 55</w:t>
       </w:r>
       <w:r>
         <w:t xml:space="preserve"> ) / log10( 2 ) ~ </w:t>
       </w:r>
       <w:r>
-        <w:t>217</w:t>
+        <w:t>186</w:t>
       </w:r>
       <w:r>
         <w:t xml:space="preserve"> bits.</w:t>
@@ -483,7 +451,10 @@
         <w:t xml:space="preserve">How secure is a </w:t>
       </w:r>
       <w:r>
-        <w:t>217-bit</w:t>
+        <w:t xml:space="preserve">186 </w:t>
+      </w:r>
+      <w:r>
+        <w:t>-bit</w:t>
       </w:r>
       <w:r>
         <w:t xml:space="preserve"> key? </w:t>
@@ -498,7 +469,11 @@
         <w:t>256-bit</w:t>
       </w:r>
       <w:r>
-        <w:t xml:space="preserve"> keys, considered state of the art. Since </w:t>
+        <w:t xml:space="preserve"> keys, considered state of </w:t>
+      </w:r>
+      <w:r>
+        <w:lastRenderedPageBreak/>
+        <w:t xml:space="preserve">the art. Since </w:t>
       </w:r>
       <w:proofErr w:type="spellStart"/>
       <w:r>
@@ -509,7 +484,10 @@
         <w:t xml:space="preserve"> uses a </w:t>
       </w:r>
       <w:r>
-        <w:t>217-bit</w:t>
+        <w:t>186</w:t>
+      </w:r>
+      <w:r>
+        <w:t>-bit</w:t>
       </w:r>
       <w:r>
         <w:t xml:space="preserve"> key with </w:t>
@@ -530,20 +508,13 @@
         <w:t xml:space="preserve">. </w:t>
       </w:r>
       <w:r>
-        <w:t xml:space="preserve">Make of this what you will. </w:t>
-      </w:r>
-      <w:r>
-        <w:lastRenderedPageBreak/>
-        <w:t xml:space="preserve">You can use more rotors, which will increase message space. </w:t>
-      </w:r>
-    </w:p>
-    <w:p/>
-    <w:p>
-      <w:r>
-        <w:t>Let’s</w:t>
-      </w:r>
-      <w:r>
-        <w:t xml:space="preserve"> say for the sake of argument you decide to go with 100 </w:t>
+        <w:t xml:space="preserve">Make of this what you will. You can use more rotors, which will increase message space. </w:t>
+      </w:r>
+    </w:p>
+    <w:p/>
+    <w:p>
+      <w:r>
+        <w:t xml:space="preserve">Let’s say for the sake of argument you decide to go with 100 </w:t>
       </w:r>
       <w:r>
         <w:t xml:space="preserve">cipher </w:t>
@@ -558,7 +529,13 @@
         <w:t xml:space="preserve">2,147,483,648 ^ </w:t>
       </w:r>
       <w:r>
-        <w:t>(2 + 102)</w:t>
+        <w:t>(2 + 10</w:t>
+      </w:r>
+      <w:r>
+        <w:t>1</w:t>
+      </w:r>
+      <w:r>
+        <w:t>)</w:t>
       </w:r>
       <w:r>
         <w:t xml:space="preserve">=  </w:t>
@@ -575,13 +552,25 @@
         <w:t xml:space="preserve"> Strength  = log10( </w:t>
       </w:r>
       <w:r>
-        <w:t>3.3167 E 970</w:t>
+        <w:t>1</w:t>
+      </w:r>
+      <w:r>
+        <w:t>.</w:t>
+      </w:r>
+      <w:r>
+        <w:t>5445</w:t>
+      </w:r>
+      <w:r>
+        <w:t xml:space="preserve"> E 9</w:t>
+      </w:r>
+      <w:r>
+        <w:t>61</w:t>
       </w:r>
       <w:r>
         <w:t xml:space="preserve"> ) / 0.30103 ~ </w:t>
       </w:r>
       <w:r>
-        <w:t>3224</w:t>
+        <w:t>3193</w:t>
       </w:r>
       <w:r>
         <w:t xml:space="preserve"> bits.</w:t>
@@ -628,7 +617,15 @@
         <w:t>better</w:t>
       </w:r>
       <w:r>
-        <w:t xml:space="preserve"> the hacker does not know what to look for if you have a lot of options in the toolbox. All they might see is a toolbox and cipher text. But the more complicated you make it, the more you must track, this becomes a </w:t>
+        <w:t xml:space="preserve"> the hacker does not know what to look for if you have a lot of options in the toolbox. All they might see is a toolbox and cipher text. But the more complicated you make it, the more you must </w:t>
+      </w:r>
+      <w:proofErr w:type="gramStart"/>
+      <w:r>
+        <w:t>track</w:t>
+      </w:r>
+      <w:proofErr w:type="gramEnd"/>
+      <w:r>
+        <w:t xml:space="preserve">, this becomes a </w:t>
       </w:r>
       <w:r>
         <w:t>double-edged</w:t>
@@ -652,16 +649,7 @@
     <w:p/>
     <w:p>
       <w:r>
-        <w:t>It’s</w:t>
-      </w:r>
-      <w:r>
-        <w:t xml:space="preserve"> important to stay creative and use your </w:t>
-      </w:r>
-      <w:r>
-        <w:t>imagination but</w:t>
-      </w:r>
-      <w:r>
-        <w:t xml:space="preserve"> also remain practical. </w:t>
+        <w:t xml:space="preserve">It’s important to stay creative and use your imagination but also remain practical. </w:t>
       </w:r>
     </w:p>
     <w:p/>
@@ -670,7 +658,10 @@
         <w:t xml:space="preserve">Rev: </w:t>
       </w:r>
       <w:r>
-        <w:t>3/31/25</w:t>
+        <w:t>4</w:t>
+      </w:r>
+      <w:r>
+        <w:t>/1/25</w:t>
       </w:r>
       <w:r>
         <w:br/>
@@ -1094,6 +1085,7 @@
   <w:style w:type="character" w:default="1" w:styleId="DefaultParagraphFont">
     <w:name w:val="Default Paragraph Font"/>
     <w:uiPriority w:val="1"/>
+    <w:semiHidden/>
     <w:unhideWhenUsed/>
   </w:style>
   <w:style w:type="table" w:default="1" w:styleId="TableNormal">
@@ -1130,7 +1122,6 @@
     <w:rPr>
       <w:color w:val="000080"/>
       <w:u w:val="single"/>
-      <w:lang/>
     </w:rPr>
   </w:style>
   <w:style w:type="character" w:customStyle="1" w:styleId="Bullets">

</xml_diff>